<commit_message>
Enabled saved jobs functionality
</commit_message>
<xml_diff>
--- a/project planning.docx
+++ b/project planning.docx
@@ -84,21 +84,44 @@
     <w:p>
       <w:r>
         <w:rPr>
+          <w:highlight w:val="green"/>
+        </w:rPr>
+        <w:t xml:space="preserve">- As a user I want to bookmark my </w:t>
+      </w:r>
+      <w:r>
+        <w:rPr>
+          <w:highlight w:val="green"/>
+        </w:rPr>
+        <w:t>favorite</w:t>
+      </w:r>
+      <w:r>
+        <w:rPr>
+          <w:highlight w:val="green"/>
+        </w:rPr>
+        <w:t xml:space="preserve"> </w:t>
+      </w:r>
+      <w:proofErr w:type="gramStart"/>
+      <w:r>
+        <w:rPr>
+          <w:highlight w:val="green"/>
+        </w:rPr>
+        <w:t>jobs</w:t>
+      </w:r>
+      <w:r>
+        <w:t xml:space="preserve"> </w:t>
+      </w:r>
+      <w:r>
+        <w:t xml:space="preserve"> +</w:t>
+      </w:r>
+      <w:proofErr w:type="gramEnd"/>
+      <w:r>
+        <w:t xml:space="preserve"> </w:t>
+      </w:r>
+      <w:r>
+        <w:rPr>
           <w:highlight w:val="yellow"/>
         </w:rPr>
-        <w:t xml:space="preserve">- As a user I want to bookmark my </w:t>
-      </w:r>
-      <w:r>
-        <w:rPr>
-          <w:highlight w:val="yellow"/>
-        </w:rPr>
-        <w:t>favorite</w:t>
-      </w:r>
-      <w:r>
-        <w:rPr>
-          <w:highlight w:val="yellow"/>
-        </w:rPr>
-        <w:t xml:space="preserve"> jobs</w:t>
+        <w:t>save in local storage</w:t>
       </w:r>
     </w:p>
     <w:p>
@@ -275,6 +298,12 @@
           <w:highlight w:val="green"/>
         </w:rPr>
         <w:t>Start with each component + style for each component</w:t>
+      </w:r>
+    </w:p>
+    <w:p/>
+    <w:p>
+      <w:r>
+        <w:t>If job is applied, then don’t show apply button when modal opens.</w:t>
       </w:r>
     </w:p>
     <w:sectPr>

</xml_diff>

<commit_message>
Added functionality of saving to local storage
</commit_message>
<xml_diff>
--- a/project planning.docx
+++ b/project planning.docx
@@ -86,7 +86,19 @@
         <w:rPr>
           <w:highlight w:val="green"/>
         </w:rPr>
-        <w:t xml:space="preserve">- As a user I want to bookmark my </w:t>
+        <w:t xml:space="preserve">- As a user I want to </w:t>
+      </w:r>
+      <w:r>
+        <w:rPr>
+          <w:highlight w:val="green"/>
+        </w:rPr>
+        <w:t>save</w:t>
+      </w:r>
+      <w:r>
+        <w:rPr>
+          <w:highlight w:val="green"/>
+        </w:rPr>
+        <w:t xml:space="preserve"> my </w:t>
       </w:r>
       <w:r>
         <w:rPr>
@@ -98,30 +110,13 @@
         <w:rPr>
           <w:highlight w:val="green"/>
         </w:rPr>
-        <w:t xml:space="preserve"> </w:t>
-      </w:r>
-      <w:proofErr w:type="gramStart"/>
-      <w:r>
-        <w:rPr>
-          <w:highlight w:val="green"/>
-        </w:rPr>
-        <w:t>jobs</w:t>
-      </w:r>
-      <w:r>
-        <w:t xml:space="preserve"> </w:t>
-      </w:r>
-      <w:r>
-        <w:t xml:space="preserve"> +</w:t>
-      </w:r>
-      <w:proofErr w:type="gramEnd"/>
-      <w:r>
-        <w:t xml:space="preserve"> </w:t>
-      </w:r>
-      <w:r>
-        <w:rPr>
-          <w:highlight w:val="yellow"/>
-        </w:rPr>
-        <w:t>save in local storage</w:t>
+        <w:t xml:space="preserve"> job</w:t>
+      </w:r>
+      <w:r>
+        <w:rPr>
+          <w:highlight w:val="green"/>
+        </w:rPr>
+        <w:t>s and when I reload page still see my saved job</w:t>
       </w:r>
     </w:p>
     <w:p>

</xml_diff>

<commit_message>
Created Applied Jobs section with saving and storing functionality
</commit_message>
<xml_diff>
--- a/project planning.docx
+++ b/project planning.docx
@@ -118,10 +118,25 @@
         </w:rPr>
         <w:t>s and when I reload page still see my saved job</w:t>
       </w:r>
-    </w:p>
-    <w:p>
-      <w:r>
-        <w:t>- As a user I want to save jobs that I applied.</w:t>
+      <w:r>
+        <w:rPr>
+          <w:highlight w:val="green"/>
+        </w:rPr>
+        <w:t>s</w:t>
+      </w:r>
+    </w:p>
+    <w:p>
+      <w:r>
+        <w:rPr>
+          <w:highlight w:val="green"/>
+        </w:rPr>
+        <w:t>- As a user I want to save jobs that I applied</w:t>
+      </w:r>
+      <w:r>
+        <w:rPr>
+          <w:highlight w:val="green"/>
+        </w:rPr>
+        <w:t xml:space="preserve"> and when I reload page still see my applied jobs</w:t>
       </w:r>
     </w:p>
     <w:p>
@@ -134,15 +149,49 @@
     </w:p>
     <w:p/>
     <w:p>
-      <w:r>
+      <w:pPr>
+        <w:rPr>
+          <w:highlight w:val="yellow"/>
+        </w:rPr>
+      </w:pPr>
+      <w:r>
+        <w:rPr>
+          <w:highlight w:val="yellow"/>
+        </w:rPr>
         <w:t xml:space="preserve">Add animation with animate </w:t>
       </w:r>
       <w:proofErr w:type="spellStart"/>
       <w:r>
+        <w:rPr>
+          <w:highlight w:val="yellow"/>
+        </w:rPr>
         <w:t>css</w:t>
       </w:r>
       <w:proofErr w:type="spellEnd"/>
     </w:p>
+    <w:p>
+      <w:r>
+        <w:rPr>
+          <w:highlight w:val="yellow"/>
+        </w:rPr>
+        <w:t>Review code</w:t>
+      </w:r>
+    </w:p>
+    <w:p>
+      <w:r>
+        <w:t xml:space="preserve">Deploy to </w:t>
+      </w:r>
+      <w:proofErr w:type="spellStart"/>
+      <w:r>
+        <w:t>netlify</w:t>
+      </w:r>
+      <w:proofErr w:type="spellEnd"/>
+    </w:p>
+    <w:p>
+      <w:r>
+        <w:t>Update CV and portfolio</w:t>
+      </w:r>
+    </w:p>
     <w:p/>
     <w:p>
       <w:pPr>
@@ -298,6 +347,9 @@
     <w:p/>
     <w:p>
       <w:r>
+        <w:rPr>
+          <w:highlight w:val="green"/>
+        </w:rPr>
         <w:t>If job is applied, then don’t show apply button when modal opens.</w:t>
       </w:r>
     </w:p>

</xml_diff>

<commit_message>
Fixed the responsiveness issue
</commit_message>
<xml_diff>
--- a/project planning.docx
+++ b/project planning.docx
@@ -172,20 +172,34 @@
     <w:p>
       <w:r>
         <w:rPr>
+          <w:highlight w:val="green"/>
+        </w:rPr>
+        <w:t>Review code</w:t>
+      </w:r>
+    </w:p>
+    <w:p>
+      <w:r>
+        <w:rPr>
+          <w:highlight w:val="green"/>
+        </w:rPr>
+        <w:t xml:space="preserve">Deploy to </w:t>
+      </w:r>
+      <w:proofErr w:type="spellStart"/>
+      <w:r>
+        <w:rPr>
+          <w:highlight w:val="green"/>
+        </w:rPr>
+        <w:t>netlify</w:t>
+      </w:r>
+      <w:proofErr w:type="spellEnd"/>
+    </w:p>
+    <w:p>
+      <w:r>
+        <w:rPr>
           <w:highlight w:val="yellow"/>
         </w:rPr>
-        <w:t>Review code</w:t>
-      </w:r>
-    </w:p>
-    <w:p>
-      <w:r>
-        <w:t xml:space="preserve">Deploy to </w:t>
-      </w:r>
-      <w:proofErr w:type="spellStart"/>
-      <w:r>
-        <w:t>netlify</w:t>
-      </w:r>
-      <w:proofErr w:type="spellEnd"/>
+        <w:t>Fix responsive problems</w:t>
+      </w:r>
     </w:p>
     <w:p>
       <w:r>

</xml_diff>